<commit_message>
Update Baseline implementation changelog.docx
</commit_message>
<xml_diff>
--- a/Baseline implementation changelog.docx
+++ b/Baseline implementation changelog.docx
@@ -354,7 +354,32 @@
         <w:t>Manually moving frames from 80 directories to a single directory</w:t>
       </w:r>
     </w:p>
-    <w:p/>
+    <w:p>
+      <w:r>
+        <w:t xml:space="preserve">The dataset phase took roughly 11 days due to problems with the initial datasets and with the </w:t>
+      </w:r>
+      <w:proofErr w:type="spellStart"/>
+      <w:r>
+        <w:t>ffmpeg</w:t>
+      </w:r>
+      <w:proofErr w:type="spellEnd"/>
+      <w:r>
+        <w:t xml:space="preserve"> encoder. The choice of not generating alternative formats for the annotations </w:t>
+      </w:r>
+      <w:proofErr w:type="gramStart"/>
+      <w:r>
+        <w:t>was made</w:t>
+      </w:r>
+      <w:proofErr w:type="gramEnd"/>
+      <w:r>
+        <w:t xml:space="preserve"> due to some </w:t>
+      </w:r>
+      <w:r>
+        <w:t>file formatting problems and due to the latest training algorithm already working with the COCO format.</w:t>
+      </w:r>
+      <w:bookmarkStart w:id="0" w:name="_GoBack"/>
+      <w:bookmarkEnd w:id="0"/>
+    </w:p>
     <w:p>
       <w:pPr>
         <w:pStyle w:val="Heading2"/>
@@ -585,6 +610,7 @@
         </w:numPr>
       </w:pPr>
       <w:r>
+        <w:lastRenderedPageBreak/>
         <w:t>Slight changes in arguments</w:t>
       </w:r>
     </w:p>
@@ -617,11 +643,22 @@
         </w:numPr>
       </w:pPr>
       <w:r>
-        <w:lastRenderedPageBreak/>
         <w:t>See Training section</w:t>
       </w:r>
     </w:p>
-    <w:p/>
+    <w:p>
+      <w:r>
+        <w:t xml:space="preserve">The detection phase took roughly 2 weeks, part of which went at the same time with the training one. While not contributing much </w:t>
+      </w:r>
+      <w:proofErr w:type="gramStart"/>
+      <w:r>
+        <w:t>code-wise</w:t>
+      </w:r>
+      <w:proofErr w:type="gramEnd"/>
+      <w:r>
+        <w:t xml:space="preserve"> due to setup problems taking up too much time, it was needed as a provisional tool for the other missions to proceed, such as testing and API-GUI.</w:t>
+      </w:r>
+    </w:p>
     <w:p>
       <w:pPr>
         <w:pStyle w:val="Heading2"/>
@@ -1056,6 +1093,7 @@
         </w:numPr>
       </w:pPr>
       <w:r>
+        <w:lastRenderedPageBreak/>
         <w:t>Average training time 1.5 hours, average loss 1964 (when max value should be 3)</w:t>
       </w:r>
     </w:p>
@@ -1107,7 +1145,6 @@
         </w:numPr>
       </w:pPr>
       <w:r>
-        <w:lastRenderedPageBreak/>
         <w:t xml:space="preserve">Tried using alternative configurations such as CRNN, </w:t>
       </w:r>
       <w:proofErr w:type="spellStart"/>
@@ -1322,6 +1359,7 @@
     <w:p>
       <w:proofErr w:type="gramStart"/>
       <w:r>
+        <w:lastRenderedPageBreak/>
         <w:t>and</w:t>
       </w:r>
       <w:proofErr w:type="gramEnd"/>
@@ -1337,11 +1375,14 @@
       </w:hyperlink>
     </w:p>
     <w:p>
-      <w:r>
-        <w:t xml:space="preserve">or migrating to a Linux device for ease of setup. </w:t>
-      </w:r>
-      <w:bookmarkStart w:id="0" w:name="_GoBack"/>
-      <w:bookmarkEnd w:id="0"/>
+      <w:proofErr w:type="gramStart"/>
+      <w:r>
+        <w:t>or</w:t>
+      </w:r>
+      <w:proofErr w:type="gramEnd"/>
+      <w:r>
+        <w:t xml:space="preserve"> migrating to a Linux device for ease of setup. </w:t>
+      </w:r>
     </w:p>
     <w:sectPr>
       <w:pgSz w:w="12240" w:h="15840"/>

</xml_diff>